<commit_message>
Pushata la BW II
</commit_message>
<xml_diff>
--- a/S7L5/Report.docx
+++ b/S7L5/Report.docx
@@ -12,6 +12,56 @@
         <w:t>La correlazione tra la temperatura media e le precipitazioni è molto vicina allo zero, indicando una mancanza di correlazione tra queste due variabili.</w:t>
       </w:r>
     </w:p>
+    <w:p/>
+    <w:p>
+      <w:r>
+        <w:rPr>
+          <w:noProof/>
+        </w:rPr>
+        <w:drawing>
+          <wp:inline distT="0" distB="0" distL="0" distR="0" wp14:anchorId="169FD51B" wp14:editId="10B25FC9">
+            <wp:extent cx="6120130" cy="4895850"/>
+            <wp:effectExtent l="0" t="0" r="0" b="0"/>
+            <wp:docPr id="1294894468" name="Immagine 3" descr="Immagine che contiene schermata, quadrato, Rettangolo, testo&#10;&#10;Descrizione generata automaticamente"/>
+            <wp:cNvGraphicFramePr>
+              <a:graphicFrameLocks xmlns:a="http://schemas.openxmlformats.org/drawingml/2006/main" noChangeAspect="1"/>
+            </wp:cNvGraphicFramePr>
+            <a:graphic xmlns:a="http://schemas.openxmlformats.org/drawingml/2006/main">
+              <a:graphicData uri="http://schemas.openxmlformats.org/drawingml/2006/picture">
+                <pic:pic xmlns:pic="http://schemas.openxmlformats.org/drawingml/2006/picture">
+                  <pic:nvPicPr>
+                    <pic:cNvPr id="1294894468" name="Immagine 3" descr="Immagine che contiene schermata, quadrato, Rettangolo, testo&#10;&#10;Descrizione generata automaticamente"/>
+                    <pic:cNvPicPr/>
+                  </pic:nvPicPr>
+                  <pic:blipFill>
+                    <a:blip r:embed="rId4">
+                      <a:extLst>
+                        <a:ext uri="{28A0092B-C50C-407E-A947-70E740481C1C}">
+                          <a14:useLocalDpi xmlns:a14="http://schemas.microsoft.com/office/drawing/2010/main" val="0"/>
+                        </a:ext>
+                      </a:extLst>
+                    </a:blip>
+                    <a:stretch>
+                      <a:fillRect/>
+                    </a:stretch>
+                  </pic:blipFill>
+                  <pic:spPr>
+                    <a:xfrm>
+                      <a:off x="0" y="0"/>
+                      <a:ext cx="6120130" cy="4895850"/>
+                    </a:xfrm>
+                    <a:prstGeom prst="rect">
+                      <a:avLst/>
+                    </a:prstGeom>
+                  </pic:spPr>
+                </pic:pic>
+              </a:graphicData>
+            </a:graphic>
+          </wp:inline>
+        </w:drawing>
+      </w:r>
+    </w:p>
+    <w:p/>
     <w:p>
       <w:r>
         <w:t>La temperatura media ha una correlazione negativa con l'umidità (-0.052520) e la velocità del vento (-0.021765), mentre le precipitazioni hanno una correlazione positiva molto bassa con l'umidità (0.026664) e una correlazione negativa molto bassa con la velocità del vento (-0.001567).</w:t>
@@ -19,9 +69,71 @@
     </w:p>
     <w:p>
       <w:r>
+        <w:t>Tra le quattro città prese in esame dal dataset, emerge inoltre che la città che ha registrato la temperatura più elevata è stata quella di Roma, mentre quella più bassa è stata Torino.</w:t>
+      </w:r>
+    </w:p>
+    <w:p/>
+    <w:p>
+      <w:r>
+        <w:rPr>
+          <w:noProof/>
+        </w:rPr>
+        <w:lastRenderedPageBreak/>
+        <w:drawing>
+          <wp:inline distT="0" distB="0" distL="0" distR="0" wp14:anchorId="4505EC12" wp14:editId="547B61A9">
+            <wp:extent cx="6120130" cy="4895850"/>
+            <wp:effectExtent l="0" t="0" r="0" b="0"/>
+            <wp:docPr id="1088815310" name="Immagine 4" descr="Immagine che contiene testo, schermata, diagramma, Rettangolo&#10;&#10;Descrizione generata automaticamente"/>
+            <wp:cNvGraphicFramePr>
+              <a:graphicFrameLocks xmlns:a="http://schemas.openxmlformats.org/drawingml/2006/main" noChangeAspect="1"/>
+            </wp:cNvGraphicFramePr>
+            <a:graphic xmlns:a="http://schemas.openxmlformats.org/drawingml/2006/main">
+              <a:graphicData uri="http://schemas.openxmlformats.org/drawingml/2006/picture">
+                <pic:pic xmlns:pic="http://schemas.openxmlformats.org/drawingml/2006/picture">
+                  <pic:nvPicPr>
+                    <pic:cNvPr id="1088815310" name="Immagine 4" descr="Immagine che contiene testo, schermata, diagramma, Rettangolo&#10;&#10;Descrizione generata automaticamente"/>
+                    <pic:cNvPicPr/>
+                  </pic:nvPicPr>
+                  <pic:blipFill>
+                    <a:blip r:embed="rId5">
+                      <a:extLst>
+                        <a:ext uri="{28A0092B-C50C-407E-A947-70E740481C1C}">
+                          <a14:useLocalDpi xmlns:a14="http://schemas.microsoft.com/office/drawing/2010/main" val="0"/>
+                        </a:ext>
+                      </a:extLst>
+                    </a:blip>
+                    <a:stretch>
+                      <a:fillRect/>
+                    </a:stretch>
+                  </pic:blipFill>
+                  <pic:spPr>
+                    <a:xfrm>
+                      <a:off x="0" y="0"/>
+                      <a:ext cx="6120130" cy="4895850"/>
+                    </a:xfrm>
+                    <a:prstGeom prst="rect">
+                      <a:avLst/>
+                    </a:prstGeom>
+                  </pic:spPr>
+                </pic:pic>
+              </a:graphicData>
+            </a:graphic>
+          </wp:inline>
+        </w:drawing>
+      </w:r>
+    </w:p>
+    <w:p/>
+    <w:p>
+      <w:r>
         <w:t>Queste correlazioni possono indicare che un aumento della temperatura media può essere associato a una diminuzione dell'umidità e della velocità del vento.</w:t>
       </w:r>
     </w:p>
+    <w:p>
+      <w:r>
+        <w:t>Inoltre, analizzando il risultato di della media e mediana, è possibile osservare come i dati analizzati nel periodo di studio sono stati registrati in tre diverse stazioni meteo: Napoli, Roma e Milano. I dati mostrano una variazione significativa delle variabili tra le diverse stazioni, il che potrebbe indicare una significativa differenza climatica tra queste regioni.</w:t>
+      </w:r>
+    </w:p>
+    <w:p/>
     <w:p>
       <w:pPr>
         <w:rPr>
@@ -29,25 +141,51 @@
         </w:rPr>
       </w:pPr>
       <w:r>
-        <w:t xml:space="preserve">Inoltre, analizzando il risultato di </w:t>
-      </w:r>
-      <w:r>
-        <w:t>della media e mediana</w:t>
-      </w:r>
-      <w:r>
-        <w:t xml:space="preserve">, </w:t>
-      </w:r>
-      <w:r>
-        <w:t xml:space="preserve">è possibile osservare come </w:t>
-      </w:r>
-      <w:r>
-        <w:t xml:space="preserve">i dati </w:t>
-      </w:r>
-      <w:r>
-        <w:t>analizzati</w:t>
-      </w:r>
-      <w:r>
-        <w:t xml:space="preserve"> nel periodo di studio sono stati registrati in tre diverse stazioni meteo: Napoli, Roma e Milano. I dati mostrano una variazione significativa delle variabili tra le diverse stazioni, il che potrebbe indicare una significativa differenza climatica tra queste regioni.</w:t>
+        <w:rPr>
+          <w:noProof/>
+        </w:rPr>
+        <w:lastRenderedPageBreak/>
+        <w:drawing>
+          <wp:inline distT="0" distB="0" distL="0" distR="0" wp14:anchorId="0703C894" wp14:editId="70F3FE3F">
+            <wp:extent cx="6120130" cy="4895850"/>
+            <wp:effectExtent l="0" t="0" r="0" b="0"/>
+            <wp:docPr id="778061765" name="Immagine 1" descr="Immagine che contiene testo, diagramma, Diagramma, schermata"/>
+            <wp:cNvGraphicFramePr>
+              <a:graphicFrameLocks xmlns:a="http://schemas.openxmlformats.org/drawingml/2006/main" noChangeAspect="1"/>
+            </wp:cNvGraphicFramePr>
+            <a:graphic xmlns:a="http://schemas.openxmlformats.org/drawingml/2006/main">
+              <a:graphicData uri="http://schemas.openxmlformats.org/drawingml/2006/picture">
+                <pic:pic xmlns:pic="http://schemas.openxmlformats.org/drawingml/2006/picture">
+                  <pic:nvPicPr>
+                    <pic:cNvPr id="778061765" name="Immagine 1" descr="Immagine che contiene testo, diagramma, Diagramma, schermata"/>
+                    <pic:cNvPicPr/>
+                  </pic:nvPicPr>
+                  <pic:blipFill>
+                    <a:blip r:embed="rId6">
+                      <a:extLst>
+                        <a:ext uri="{28A0092B-C50C-407E-A947-70E740481C1C}">
+                          <a14:useLocalDpi xmlns:a14="http://schemas.microsoft.com/office/drawing/2010/main" val="0"/>
+                        </a:ext>
+                      </a:extLst>
+                    </a:blip>
+                    <a:stretch>
+                      <a:fillRect/>
+                    </a:stretch>
+                  </pic:blipFill>
+                  <pic:spPr>
+                    <a:xfrm>
+                      <a:off x="0" y="0"/>
+                      <a:ext cx="6120130" cy="4895850"/>
+                    </a:xfrm>
+                    <a:prstGeom prst="rect">
+                      <a:avLst/>
+                    </a:prstGeom>
+                  </pic:spPr>
+                </pic:pic>
+              </a:graphicData>
+            </a:graphic>
+          </wp:inline>
+        </w:drawing>
       </w:r>
     </w:p>
     <w:sectPr>

</xml_diff>